<commit_message>
final commit,fixed lr7,8 reports, fixed lr8 table
</commit_message>
<xml_diff>
--- a/reports/lab7OPD_rep.docx
+++ b/reports/lab7OPD_rep.docx
@@ -228,7 +228,6 @@
         </w:rPr>
         <w:t xml:space="preserve">Группа «Без </w:t>
       </w:r>
-      <w:proofErr w:type="spellStart"/>
       <w:r>
         <w:rPr>
           <w:rFonts w:ascii="Times New Roman" w:hAnsi="Times New Roman" w:cs="Times New Roman"/>
@@ -237,7 +236,6 @@
         </w:rPr>
         <w:t>ChatGPT</w:t>
       </w:r>
-      <w:proofErr w:type="spellEnd"/>
       <w:r>
         <w:rPr>
           <w:rFonts w:ascii="Times New Roman" w:hAnsi="Times New Roman" w:cs="Times New Roman"/>
@@ -395,7 +393,6 @@
           <w:szCs w:val="28"/>
         </w:rPr>
       </w:pPr>
-      <w:proofErr w:type="spellStart"/>
       <w:r>
         <w:rPr>
           <w:rFonts w:ascii="Times New Roman" w:hAnsi="Times New Roman" w:cs="Times New Roman"/>
@@ -404,18 +401,7 @@
           <w:sz w:val="24"/>
           <w:szCs w:val="28"/>
         </w:rPr>
-        <w:t>Зуенок</w:t>
-      </w:r>
-      <w:proofErr w:type="spellEnd"/>
-      <w:r>
-        <w:rPr>
-          <w:rFonts w:ascii="Times New Roman" w:hAnsi="Times New Roman" w:cs="Times New Roman"/>
-          <w:i/>
-          <w:iCs/>
-          <w:sz w:val="24"/>
-          <w:szCs w:val="28"/>
-        </w:rPr>
-        <w:t xml:space="preserve"> А.,</w:t>
+        <w:t>Зуенок А.,</w:t>
       </w:r>
     </w:p>
     <w:p>
@@ -725,23 +711,13 @@
         </w:rPr>
         <w:t>И</w:t>
       </w:r>
-      <w:proofErr w:type="spellStart"/>
-      <w:r>
-        <w:rPr>
-          <w:rFonts w:ascii="Times New Roman" w:hAnsi="Times New Roman" w:cs="Times New Roman"/>
-          <w:sz w:val="28"/>
-          <w:szCs w:val="28"/>
-        </w:rPr>
-        <w:t>нформация</w:t>
-      </w:r>
-      <w:proofErr w:type="spellEnd"/>
-      <w:r>
-        <w:rPr>
-          <w:rFonts w:ascii="Times New Roman" w:hAnsi="Times New Roman" w:cs="Times New Roman"/>
-          <w:sz w:val="28"/>
-          <w:szCs w:val="28"/>
-        </w:rPr>
-        <w:t xml:space="preserve"> о проекте – стр. 5.</w:t>
+      <w:r>
+        <w:rPr>
+          <w:rFonts w:ascii="Times New Roman" w:hAnsi="Times New Roman" w:cs="Times New Roman"/>
+          <w:sz w:val="28"/>
+          <w:szCs w:val="28"/>
+        </w:rPr>
+        <w:t>нформация о проекте – стр. 5.</w:t>
       </w:r>
     </w:p>
     <w:p>
@@ -1247,25 +1223,7 @@
           <w:szCs w:val="28"/>
         </w:rPr>
         <w:tab/>
-        <w:t xml:space="preserve">Цель данной лабораторной работы – разработка системы оценки совместимости пользователя с конкретной профессией. Отчеты, формируемые на основе </w:t>
-      </w:r>
-      <w:proofErr w:type="spellStart"/>
-      <w:r>
-        <w:rPr>
-          <w:rFonts w:ascii="Times New Roman" w:hAnsi="Times New Roman" w:cs="Times New Roman"/>
-          <w:sz w:val="28"/>
-          <w:szCs w:val="28"/>
-        </w:rPr>
-        <w:t>пресетов</w:t>
-      </w:r>
-      <w:proofErr w:type="spellEnd"/>
-      <w:r>
-        <w:rPr>
-          <w:rFonts w:ascii="Times New Roman" w:hAnsi="Times New Roman" w:cs="Times New Roman"/>
-          <w:sz w:val="28"/>
-          <w:szCs w:val="28"/>
-        </w:rPr>
-        <w:t xml:space="preserve"> критериев </w:t>
+        <w:t xml:space="preserve">Цель данной лабораторной работы – разработка системы оценки совместимости пользователя с конкретной профессией. Отчеты, формируемые на основе пресетов критериев </w:t>
       </w:r>
       <w:proofErr w:type="gramStart"/>
       <w:r>
@@ -1285,6 +1243,53 @@
         </w:rPr>
         <w:t xml:space="preserve"> позволяют проводить исследование и отслеживать изменения в статистиках одного или нескольких пользователей. Так же, прямо на сайте пользователь может узнать, какая профессия подходит ему больше всего и сделать соответствующие выводы о том, что ему необходимо улучшить.</w:t>
       </w:r>
+    </w:p>
+    <w:p>
+      <w:pPr>
+        <w:pStyle w:val="a3"/>
+        <w:spacing w:line="360" w:lineRule="auto"/>
+        <w:ind w:firstLine="696"/>
+        <w:rPr>
+          <w:rFonts w:ascii="Times New Roman" w:hAnsi="Times New Roman" w:cs="Times New Roman"/>
+          <w:sz w:val="28"/>
+          <w:szCs w:val="28"/>
+        </w:rPr>
+      </w:pPr>
+      <w:r>
+        <w:rPr>
+          <w:rFonts w:ascii="Times New Roman" w:hAnsi="Times New Roman" w:cs="Times New Roman"/>
+          <w:sz w:val="28"/>
+          <w:szCs w:val="28"/>
+        </w:rPr>
+        <w:t>На основе результатов, полученных всеми участниками нашей команды, мы создали таблицу. Данная таблица содержит реальные и предполагаемые результаты тестов и уровня совместимости с профессией. На основе данной таблицы и опыта, который имеется у некоторых членов команды, мы можем сделать выводы о параметрах критериев и изменить их в случае необходимости</w:t>
+      </w:r>
+      <w:r>
+        <w:rPr>
+          <w:rFonts w:ascii="Times New Roman" w:hAnsi="Times New Roman" w:cs="Times New Roman"/>
+          <w:sz w:val="28"/>
+          <w:szCs w:val="28"/>
+        </w:rPr>
+        <w:t xml:space="preserve">. </w:t>
+      </w:r>
+      <w:r>
+        <w:rPr>
+          <w:rFonts w:ascii="Times New Roman" w:hAnsi="Times New Roman" w:cs="Times New Roman"/>
+          <w:sz w:val="28"/>
+          <w:szCs w:val="28"/>
+        </w:rPr>
+        <w:t>В данной таблице была добавлена матрица корреляционного анализа для нахождения лучшего теста для оценки каждого ПВК.</w:t>
+      </w:r>
+    </w:p>
+    <w:p>
+      <w:pPr>
+        <w:pStyle w:val="a3"/>
+        <w:spacing w:line="360" w:lineRule="auto"/>
+        <w:rPr>
+          <w:rFonts w:ascii="Times New Roman" w:hAnsi="Times New Roman" w:cs="Times New Roman"/>
+          <w:sz w:val="28"/>
+          <w:szCs w:val="28"/>
+        </w:rPr>
+      </w:pPr>
     </w:p>
     <w:p>
       <w:pPr>
@@ -1469,7 +1474,6 @@
           <w:sz w:val="36"/>
           <w:szCs w:val="36"/>
         </w:rPr>
-        <w:lastRenderedPageBreak/>
         <w:t>Информация о проекте</w:t>
       </w:r>
     </w:p>
@@ -1574,25 +1578,7 @@
           <w:sz w:val="28"/>
           <w:szCs w:val="28"/>
         </w:rPr>
-        <w:t xml:space="preserve">веб-страниц и </w:t>
-      </w:r>
-      <w:proofErr w:type="spellStart"/>
-      <w:r>
-        <w:rPr>
-          <w:rFonts w:ascii="Times New Roman" w:hAnsi="Times New Roman" w:cs="Times New Roman"/>
-          <w:sz w:val="28"/>
-          <w:szCs w:val="28"/>
-        </w:rPr>
-        <w:t>бэк</w:t>
-      </w:r>
-      <w:proofErr w:type="spellEnd"/>
-      <w:r>
-        <w:rPr>
-          <w:rFonts w:ascii="Times New Roman" w:hAnsi="Times New Roman" w:cs="Times New Roman"/>
-          <w:sz w:val="28"/>
-          <w:szCs w:val="28"/>
-        </w:rPr>
-        <w:t>-энд кода.</w:t>
+        <w:t>веб-страниц и бэк-энд кода.</w:t>
       </w:r>
     </w:p>
     <w:p>
@@ -1605,13 +1591,13 @@
           <w:szCs w:val="28"/>
         </w:rPr>
       </w:pPr>
-      <w:proofErr w:type="spellStart"/>
-      <w:r>
-        <w:rPr>
-          <w:rFonts w:ascii="Times New Roman" w:hAnsi="Times New Roman" w:cs="Times New Roman"/>
-          <w:sz w:val="28"/>
-          <w:szCs w:val="28"/>
-        </w:rPr>
+      <w:r>
+        <w:rPr>
+          <w:rFonts w:ascii="Times New Roman" w:hAnsi="Times New Roman" w:cs="Times New Roman"/>
+          <w:sz w:val="28"/>
+          <w:szCs w:val="28"/>
+        </w:rPr>
+        <w:lastRenderedPageBreak/>
         <w:t>Р</w:t>
       </w:r>
       <w:r>
@@ -1620,18 +1606,8 @@
           <w:sz w:val="28"/>
           <w:szCs w:val="28"/>
         </w:rPr>
-        <w:t>епозиторий</w:t>
-      </w:r>
-      <w:proofErr w:type="spellEnd"/>
-      <w:r>
-        <w:rPr>
-          <w:rFonts w:ascii="Times New Roman" w:hAnsi="Times New Roman" w:cs="Times New Roman"/>
-          <w:sz w:val="28"/>
-          <w:szCs w:val="28"/>
-        </w:rPr>
-        <w:t xml:space="preserve"> G</w:t>
-      </w:r>
-      <w:proofErr w:type="spellStart"/>
+        <w:t>епозиторий G</w:t>
+      </w:r>
       <w:r>
         <w:rPr>
           <w:rFonts w:ascii="Times New Roman" w:hAnsi="Times New Roman" w:cs="Times New Roman"/>
@@ -1641,23 +1617,13 @@
         </w:rPr>
         <w:t>itHub</w:t>
       </w:r>
-      <w:proofErr w:type="spellEnd"/>
-      <w:r>
-        <w:rPr>
-          <w:rFonts w:ascii="Times New Roman" w:hAnsi="Times New Roman" w:cs="Times New Roman"/>
-          <w:sz w:val="28"/>
-          <w:szCs w:val="28"/>
-        </w:rPr>
-        <w:t xml:space="preserve"> со всеми </w:t>
-      </w:r>
-      <w:proofErr w:type="spellStart"/>
-      <w:r>
-        <w:rPr>
-          <w:rFonts w:ascii="Times New Roman" w:hAnsi="Times New Roman" w:cs="Times New Roman"/>
-          <w:sz w:val="28"/>
-          <w:szCs w:val="28"/>
-        </w:rPr>
-        <w:t>файлами</w:t>
+      <w:r>
+        <w:rPr>
+          <w:rFonts w:ascii="Times New Roman" w:hAnsi="Times New Roman" w:cs="Times New Roman"/>
+          <w:sz w:val="28"/>
+          <w:szCs w:val="28"/>
+        </w:rPr>
+        <w:t xml:space="preserve"> со всеми файлами</w:t>
       </w:r>
       <w:r>
         <w:rPr>
@@ -1677,7 +1643,6 @@
           </w:rPr>
           <w:t>тык</w:t>
         </w:r>
-        <w:proofErr w:type="spellEnd"/>
       </w:hyperlink>
       <w:r>
         <w:rPr>
@@ -1726,7 +1691,107 @@
           <w:sz w:val="28"/>
           <w:szCs w:val="28"/>
         </w:rPr>
-        <w:t xml:space="preserve">ранятся все ТЗ для заданий, а </w:t>
+        <w:t>ранятся все ТЗ для заданий, а так же, в папке r</w:t>
+      </w:r>
+      <w:r>
+        <w:rPr>
+          <w:rFonts w:ascii="Times New Roman" w:hAnsi="Times New Roman" w:cs="Times New Roman"/>
+          <w:sz w:val="28"/>
+          <w:szCs w:val="28"/>
+          <w:lang w:val="en-US"/>
+        </w:rPr>
+        <w:t>eports</w:t>
+      </w:r>
+      <w:r>
+        <w:rPr>
+          <w:rFonts w:ascii="Times New Roman" w:hAnsi="Times New Roman" w:cs="Times New Roman"/>
+          <w:sz w:val="28"/>
+          <w:szCs w:val="28"/>
+        </w:rPr>
+        <w:t>-все отчеты</w:t>
+      </w:r>
+      <w:r>
+        <w:rPr>
+          <w:rFonts w:ascii="Times New Roman" w:hAnsi="Times New Roman" w:cs="Times New Roman"/>
+          <w:sz w:val="28"/>
+          <w:szCs w:val="28"/>
+        </w:rPr>
+        <w:t xml:space="preserve"> и </w:t>
+      </w:r>
+      <w:r>
+        <w:rPr>
+          <w:rFonts w:ascii="Times New Roman" w:hAnsi="Times New Roman" w:cs="Times New Roman"/>
+          <w:sz w:val="28"/>
+          <w:szCs w:val="28"/>
+          <w:lang w:val="en-US"/>
+        </w:rPr>
+        <w:t>Excel</w:t>
+      </w:r>
+      <w:r>
+        <w:rPr>
+          <w:rFonts w:ascii="Times New Roman" w:hAnsi="Times New Roman" w:cs="Times New Roman"/>
+          <w:sz w:val="28"/>
+          <w:szCs w:val="28"/>
+        </w:rPr>
+        <w:t xml:space="preserve"> </w:t>
+      </w:r>
+      <w:r>
+        <w:rPr>
+          <w:rFonts w:ascii="Times New Roman" w:hAnsi="Times New Roman" w:cs="Times New Roman"/>
+          <w:sz w:val="28"/>
+          <w:szCs w:val="28"/>
+        </w:rPr>
+        <w:t>таблицы</w:t>
+      </w:r>
+      <w:r>
+        <w:rPr>
+          <w:rFonts w:ascii="Times New Roman" w:hAnsi="Times New Roman" w:cs="Times New Roman"/>
+          <w:sz w:val="28"/>
+          <w:szCs w:val="28"/>
+        </w:rPr>
+        <w:t>. В g</w:t>
+      </w:r>
+      <w:r>
+        <w:rPr>
+          <w:rFonts w:ascii="Times New Roman" w:hAnsi="Times New Roman" w:cs="Times New Roman"/>
+          <w:sz w:val="28"/>
+          <w:szCs w:val="28"/>
+          <w:lang w:val="en-US"/>
+        </w:rPr>
+        <w:t>raevsky</w:t>
+      </w:r>
+      <w:r>
+        <w:rPr>
+          <w:rFonts w:ascii="Times New Roman" w:hAnsi="Times New Roman" w:cs="Times New Roman"/>
+          <w:sz w:val="28"/>
+          <w:szCs w:val="28"/>
+        </w:rPr>
+        <w:t>_</w:t>
+      </w:r>
+      <w:r>
+        <w:rPr>
+          <w:rFonts w:ascii="Times New Roman" w:hAnsi="Times New Roman" w:cs="Times New Roman"/>
+          <w:sz w:val="28"/>
+          <w:szCs w:val="28"/>
+          <w:lang w:val="en-US"/>
+        </w:rPr>
+        <w:t>db</w:t>
+      </w:r>
+      <w:r>
+        <w:rPr>
+          <w:rFonts w:ascii="Times New Roman" w:hAnsi="Times New Roman" w:cs="Times New Roman"/>
+          <w:sz w:val="28"/>
+          <w:szCs w:val="28"/>
+        </w:rPr>
+        <w:t xml:space="preserve"> </w:t>
+      </w:r>
+      <w:r>
+        <w:rPr>
+          <w:rFonts w:ascii="Times New Roman" w:hAnsi="Times New Roman" w:cs="Times New Roman"/>
+          <w:sz w:val="28"/>
+          <w:szCs w:val="28"/>
+        </w:rPr>
+        <w:t xml:space="preserve">находится вся информация по базе данных. В остальных ветках репозитория находится весь </w:t>
       </w:r>
       <w:proofErr w:type="gramStart"/>
       <w:r>
@@ -1735,7 +1800,7 @@
           <w:sz w:val="28"/>
           <w:szCs w:val="28"/>
         </w:rPr>
-        <w:t>так же</w:t>
+        <w:t>сайт(</w:t>
       </w:r>
       <w:proofErr w:type="gramEnd"/>
       <w:r>
@@ -1744,108 +1809,7 @@
           <w:sz w:val="28"/>
           <w:szCs w:val="28"/>
         </w:rPr>
-        <w:t>, в папке r</w:t>
-      </w:r>
-      <w:proofErr w:type="spellStart"/>
-      <w:r>
-        <w:rPr>
-          <w:rFonts w:ascii="Times New Roman" w:hAnsi="Times New Roman" w:cs="Times New Roman"/>
-          <w:sz w:val="28"/>
-          <w:szCs w:val="28"/>
-          <w:lang w:val="en-US"/>
-        </w:rPr>
-        <w:t>eports</w:t>
-      </w:r>
-      <w:proofErr w:type="spellEnd"/>
-      <w:r>
-        <w:rPr>
-          <w:rFonts w:ascii="Times New Roman" w:hAnsi="Times New Roman" w:cs="Times New Roman"/>
-          <w:sz w:val="28"/>
-          <w:szCs w:val="28"/>
-        </w:rPr>
-        <w:t>-все отчеты. В g</w:t>
-      </w:r>
-      <w:proofErr w:type="spellStart"/>
-      <w:r>
-        <w:rPr>
-          <w:rFonts w:ascii="Times New Roman" w:hAnsi="Times New Roman" w:cs="Times New Roman"/>
-          <w:sz w:val="28"/>
-          <w:szCs w:val="28"/>
-          <w:lang w:val="en-US"/>
-        </w:rPr>
-        <w:t>raevsky</w:t>
-      </w:r>
-      <w:proofErr w:type="spellEnd"/>
-      <w:r>
-        <w:rPr>
-          <w:rFonts w:ascii="Times New Roman" w:hAnsi="Times New Roman" w:cs="Times New Roman"/>
-          <w:sz w:val="28"/>
-          <w:szCs w:val="28"/>
-        </w:rPr>
-        <w:t>_</w:t>
-      </w:r>
-      <w:proofErr w:type="spellStart"/>
-      <w:r>
-        <w:rPr>
-          <w:rFonts w:ascii="Times New Roman" w:hAnsi="Times New Roman" w:cs="Times New Roman"/>
-          <w:sz w:val="28"/>
-          <w:szCs w:val="28"/>
-          <w:lang w:val="en-US"/>
-        </w:rPr>
-        <w:t>db</w:t>
-      </w:r>
-      <w:proofErr w:type="spellEnd"/>
-      <w:r>
-        <w:rPr>
-          <w:rFonts w:ascii="Times New Roman" w:hAnsi="Times New Roman" w:cs="Times New Roman"/>
-          <w:sz w:val="28"/>
-          <w:szCs w:val="28"/>
-        </w:rPr>
-        <w:t xml:space="preserve"> </w:t>
-      </w:r>
-      <w:r>
-        <w:rPr>
-          <w:rFonts w:ascii="Times New Roman" w:hAnsi="Times New Roman" w:cs="Times New Roman"/>
-          <w:sz w:val="28"/>
-          <w:szCs w:val="28"/>
-        </w:rPr>
-        <w:t xml:space="preserve">находится вся информация по базе данных. В остальных ветках репозитория находится весь </w:t>
-      </w:r>
-      <w:proofErr w:type="gramStart"/>
-      <w:r>
-        <w:rPr>
-          <w:rFonts w:ascii="Times New Roman" w:hAnsi="Times New Roman" w:cs="Times New Roman"/>
-          <w:sz w:val="28"/>
-          <w:szCs w:val="28"/>
-        </w:rPr>
-        <w:t>сайт(</w:t>
-      </w:r>
-      <w:proofErr w:type="gramEnd"/>
-      <w:r>
-        <w:rPr>
-          <w:rFonts w:ascii="Times New Roman" w:hAnsi="Times New Roman" w:cs="Times New Roman"/>
-          <w:sz w:val="28"/>
-          <w:szCs w:val="28"/>
-        </w:rPr>
-        <w:t xml:space="preserve">фронт и </w:t>
-      </w:r>
-      <w:proofErr w:type="spellStart"/>
-      <w:r>
-        <w:rPr>
-          <w:rFonts w:ascii="Times New Roman" w:hAnsi="Times New Roman" w:cs="Times New Roman"/>
-          <w:sz w:val="28"/>
-          <w:szCs w:val="28"/>
-        </w:rPr>
-        <w:t>бекенд</w:t>
-      </w:r>
-      <w:proofErr w:type="spellEnd"/>
-      <w:r>
-        <w:rPr>
-          <w:rFonts w:ascii="Times New Roman" w:hAnsi="Times New Roman" w:cs="Times New Roman"/>
-          <w:sz w:val="28"/>
-          <w:szCs w:val="28"/>
-        </w:rPr>
-        <w:t>).</w:t>
+        <w:t>фронт и бекенд).</w:t>
       </w:r>
     </w:p>
     <w:p>
@@ -1986,25 +1950,7 @@
           <w:szCs w:val="28"/>
         </w:rPr>
         <w:tab/>
-        <w:t xml:space="preserve">В процессе разработки нового функционала мы столкнулись с различными сложностями, среди которых проблемы с созданием необходимого кода для обработки данных на стороне </w:t>
-      </w:r>
-      <w:proofErr w:type="spellStart"/>
-      <w:r>
-        <w:rPr>
-          <w:rFonts w:ascii="Times New Roman" w:hAnsi="Times New Roman" w:cs="Times New Roman"/>
-          <w:sz w:val="28"/>
-          <w:szCs w:val="28"/>
-        </w:rPr>
-        <w:t>бэк</w:t>
-      </w:r>
-      <w:proofErr w:type="spellEnd"/>
-      <w:r>
-        <w:rPr>
-          <w:rFonts w:ascii="Times New Roman" w:hAnsi="Times New Roman" w:cs="Times New Roman"/>
-          <w:sz w:val="28"/>
-          <w:szCs w:val="28"/>
-        </w:rPr>
-        <w:t xml:space="preserve">-энда. </w:t>
+        <w:t xml:space="preserve">В процессе разработки нового функционала мы столкнулись с различными сложностями, среди которых проблемы с созданием необходимого кода для обработки данных на стороне бэк-энда. </w:t>
       </w:r>
       <w:r>
         <w:rPr>
@@ -2059,25 +2005,7 @@
           <w:szCs w:val="28"/>
         </w:rPr>
         <w:tab/>
-        <w:t>В итоге, мы разобрались со всеми сложностями и пришли к плану, который устраивал всех</w:t>
-      </w:r>
-      <w:proofErr w:type="gramStart"/>
-      <w:r>
-        <w:rPr>
-          <w:rFonts w:ascii="Times New Roman" w:hAnsi="Times New Roman" w:cs="Times New Roman"/>
-          <w:sz w:val="28"/>
-          <w:szCs w:val="28"/>
-        </w:rPr>
-        <w:t>.</w:t>
-      </w:r>
-      <w:proofErr w:type="gramEnd"/>
-      <w:r>
-        <w:rPr>
-          <w:rFonts w:ascii="Times New Roman" w:hAnsi="Times New Roman" w:cs="Times New Roman"/>
-          <w:sz w:val="28"/>
-          <w:szCs w:val="28"/>
-        </w:rPr>
-        <w:t xml:space="preserve"> Это позволило создать удобную систему, которую легко поддерживать и обновлять. </w:t>
+        <w:t xml:space="preserve">В итоге, мы разобрались со всеми сложностями и пришли к плану, который устраивал всех. Это позволило создать удобную систему, которую легко поддерживать и обновлять. </w:t>
       </w:r>
       <w:r>
         <w:rPr>

</xml_diff>